<commit_message>
Non j'ai pas entendu
</commit_message>
<xml_diff>
--- a/Guillaume/Enigme Switch.docx
+++ b/Guillaume/Enigme Switch.docx
@@ -10,28 +10,46 @@
           <w:szCs w:val="44"/>
         </w:rPr>
       </w:pPr>
+      <w:proofErr w:type="spellStart"/>
       <w:r>
         <w:rPr>
           <w:sz w:val="44"/>
           <w:szCs w:val="44"/>
         </w:rPr>
-        <w:t>Enigme Switch</w:t>
-      </w:r>
-    </w:p>
-    <w:p>
-      <w:pPr>
-        <w:spacing w:line="240" w:lineRule="auto"/>
-        <w:rPr>
-          <w:sz w:val="24"/>
-          <w:szCs w:val="24"/>
-        </w:rPr>
-      </w:pPr>
-      <w:r>
-        <w:rPr>
-          <w:sz w:val="24"/>
-          <w:szCs w:val="24"/>
-        </w:rPr>
-        <w:t xml:space="preserve">Enigme : </w:t>
+        <w:t>Enigme</w:t>
+      </w:r>
+      <w:proofErr w:type="spellEnd"/>
+      <w:r>
+        <w:rPr>
+          <w:sz w:val="44"/>
+          <w:szCs w:val="44"/>
+        </w:rPr>
+        <w:t xml:space="preserve"> Switch</w:t>
+      </w:r>
+    </w:p>
+    <w:p>
+      <w:pPr>
+        <w:spacing w:line="240" w:lineRule="auto"/>
+        <w:rPr>
+          <w:sz w:val="24"/>
+          <w:szCs w:val="24"/>
+        </w:rPr>
+      </w:pPr>
+      <w:proofErr w:type="spellStart"/>
+      <w:r>
+        <w:rPr>
+          <w:sz w:val="24"/>
+          <w:szCs w:val="24"/>
+        </w:rPr>
+        <w:t>Enigme</w:t>
+      </w:r>
+      <w:proofErr w:type="spellEnd"/>
+      <w:r>
+        <w:rPr>
+          <w:sz w:val="24"/>
+          <w:szCs w:val="24"/>
+        </w:rPr>
+        <w:t xml:space="preserve"> : </w:t>
       </w:r>
     </w:p>
     <w:p>
@@ -70,7 +88,23 @@
           <w:sz w:val="24"/>
           <w:szCs w:val="24"/>
         </w:rPr>
-        <w:t xml:space="preserve"> action pour chaque ports </w:t>
+        <w:t xml:space="preserve"> action pour chaque </w:t>
+      </w:r>
+      <w:proofErr w:type="gramStart"/>
+      <w:r>
+        <w:rPr>
+          <w:sz w:val="24"/>
+          <w:szCs w:val="24"/>
+        </w:rPr>
+        <w:t>ports</w:t>
+      </w:r>
+      <w:proofErr w:type="gramEnd"/>
+      <w:r>
+        <w:rPr>
+          <w:sz w:val="24"/>
+          <w:szCs w:val="24"/>
+        </w:rPr>
+        <w:t xml:space="preserve"> </w:t>
       </w:r>
     </w:p>
     <w:p>
@@ -93,7 +127,23 @@
           <w:sz w:val="24"/>
           <w:szCs w:val="24"/>
         </w:rPr>
-        <w:t xml:space="preserve"> de chaque ports est le départ de la suivante </w:t>
+        <w:t xml:space="preserve"> de chaque </w:t>
+      </w:r>
+      <w:proofErr w:type="gramStart"/>
+      <w:r>
+        <w:rPr>
+          <w:sz w:val="24"/>
+          <w:szCs w:val="24"/>
+        </w:rPr>
+        <w:t>ports</w:t>
+      </w:r>
+      <w:proofErr w:type="gramEnd"/>
+      <w:r>
+        <w:rPr>
+          <w:sz w:val="24"/>
+          <w:szCs w:val="24"/>
+        </w:rPr>
+        <w:t xml:space="preserve"> est le départ de la suivante </w:t>
       </w:r>
     </w:p>
     <w:p>
@@ -173,7 +223,23 @@
           <w:sz w:val="24"/>
           <w:szCs w:val="24"/>
         </w:rPr>
-        <w:t xml:space="preserve">    -l’expérience de son public : connaitre ses jeunes est un atout fort. Mais la capacité peut varier aussi en fonction de l’expérience du public : sont-ils habitués à des énigmes ? Sont -ils débutants dans ce domaine ? etc.</w:t>
+        <w:t xml:space="preserve">    -l’expérience de son public : connaitre ses jeunes est un atout fort. Mais la capacité peut varier aussi en fonction de l’expérience du public : sont-ils habitués à des énigmes ? </w:t>
+      </w:r>
+      <w:proofErr w:type="gramStart"/>
+      <w:r>
+        <w:rPr>
+          <w:sz w:val="24"/>
+          <w:szCs w:val="24"/>
+        </w:rPr>
+        <w:t>Sont -ils</w:t>
+      </w:r>
+      <w:proofErr w:type="gramEnd"/>
+      <w:r>
+        <w:rPr>
+          <w:sz w:val="24"/>
+          <w:szCs w:val="24"/>
+        </w:rPr>
+        <w:t xml:space="preserve"> débutants dans ce domaine ? etc.</w:t>
       </w:r>
     </w:p>
     <w:p>
@@ -490,120 +556,24 @@
       <w:r>
         <w:rPr>
           <w:noProof/>
-          <w:sz w:val="44"/>
-          <w:szCs w:val="44"/>
+          <w:sz w:val="24"/>
+          <w:szCs w:val="24"/>
         </w:rPr>
         <mc:AlternateContent>
           <mc:Choice Requires="wps">
             <w:drawing>
-              <wp:anchor distT="45720" distB="45720" distL="114300" distR="114300" simplePos="0" relativeHeight="251672576" behindDoc="0" locked="0" layoutInCell="1" allowOverlap="1" wp14:anchorId="7465EF9F" wp14:editId="797ABB23">
+              <wp:anchor distT="0" distB="0" distL="114300" distR="114300" simplePos="0" relativeHeight="251667456" behindDoc="0" locked="0" layoutInCell="1" allowOverlap="1" wp14:anchorId="4BE74FB8" wp14:editId="5DC3F285">
                 <wp:simplePos x="0" y="0"/>
                 <wp:positionH relativeFrom="column">
-                  <wp:posOffset>4259844</wp:posOffset>
+                  <wp:posOffset>3269868</wp:posOffset>
                 </wp:positionH>
                 <wp:positionV relativeFrom="paragraph">
-                  <wp:posOffset>1075352</wp:posOffset>
+                  <wp:posOffset>408837</wp:posOffset>
                 </wp:positionV>
-                <wp:extent cx="1246505" cy="433070"/>
-                <wp:effectExtent l="0" t="0" r="10795" b="24130"/>
-                <wp:wrapSquare wrapText="bothSides"/>
-                <wp:docPr id="49" name="Zone de texte 2"/>
-                <wp:cNvGraphicFramePr>
-                  <a:graphicFrameLocks xmlns:a="http://schemas.openxmlformats.org/drawingml/2006/main"/>
-                </wp:cNvGraphicFramePr>
-                <a:graphic xmlns:a="http://schemas.openxmlformats.org/drawingml/2006/main">
-                  <a:graphicData uri="http://schemas.microsoft.com/office/word/2010/wordprocessingShape">
-                    <wps:wsp>
-                      <wps:cNvSpPr txBox="1">
-                        <a:spLocks noChangeArrowheads="1"/>
-                      </wps:cNvSpPr>
-                      <wps:spPr bwMode="auto">
-                        <a:xfrm>
-                          <a:off x="0" y="0"/>
-                          <a:ext cx="1246505" cy="433070"/>
-                        </a:xfrm>
-                        <a:prstGeom prst="rect">
-                          <a:avLst/>
-                        </a:prstGeom>
-                        <a:solidFill>
-                          <a:srgbClr val="FFFFFF"/>
-                        </a:solidFill>
-                        <a:ln w="9525">
-                          <a:solidFill>
-                            <a:srgbClr val="FFFF00"/>
-                          </a:solidFill>
-                          <a:miter lim="800000"/>
-                          <a:headEnd/>
-                          <a:tailEnd/>
-                        </a:ln>
-                      </wps:spPr>
-                      <wps:txbx>
-                        <w:txbxContent>
-                          <w:p>
-                            <w:r>
-                              <w:t>Port pour le câble Ethernet blanc</w:t>
-                            </w:r>
-                          </w:p>
-                        </w:txbxContent>
-                      </wps:txbx>
-                      <wps:bodyPr rot="0" vert="horz" wrap="square" lIns="91440" tIns="45720" rIns="91440" bIns="45720" anchor="t" anchorCtr="0">
-                        <a:noAutofit/>
-                      </wps:bodyPr>
-                    </wps:wsp>
-                  </a:graphicData>
-                </a:graphic>
-                <wp14:sizeRelH relativeFrom="margin">
-                  <wp14:pctWidth>0</wp14:pctWidth>
-                </wp14:sizeRelH>
-                <wp14:sizeRelV relativeFrom="margin">
-                  <wp14:pctHeight>0</wp14:pctHeight>
-                </wp14:sizeRelV>
-              </wp:anchor>
-            </w:drawing>
-          </mc:Choice>
-          <mc:Fallback>
-            <w:pict>
-              <v:shapetype w14:anchorId="7465EF9F" id="_x0000_t202" coordsize="21600,21600" o:spt="202" path="m,l,21600r21600,l21600,xe">
-                <v:stroke joinstyle="miter"/>
-                <v:path gradientshapeok="t" o:connecttype="rect"/>
-              </v:shapetype>
-              <v:shape id="Zone de texte 2" o:spid="_x0000_s1026" type="#_x0000_t202" style="position:absolute;margin-left:335.4pt;margin-top:84.65pt;width:98.15pt;height:34.1pt;z-index:251672576;visibility:visible;mso-wrap-style:square;mso-width-percent:0;mso-height-percent:0;mso-wrap-distance-left:9pt;mso-wrap-distance-top:3.6pt;mso-wrap-distance-right:9pt;mso-wrap-distance-bottom:3.6pt;mso-position-horizontal:absolute;mso-position-horizontal-relative:text;mso-position-vertical:absolute;mso-position-vertical-relative:text;mso-width-percent:0;mso-height-percent:0;mso-width-relative:margin;mso-height-relative:margin;v-text-anchor:top" o:gfxdata="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" strokecolor="yellow">
-                <v:textbox>
-                  <w:txbxContent>
-                    <w:p>
-                      <w:r>
-                        <w:t>Port pour le câble Ethernet blanc</w:t>
-                      </w:r>
-                    </w:p>
-                  </w:txbxContent>
-                </v:textbox>
-                <w10:wrap type="square"/>
-              </v:shape>
-            </w:pict>
-          </mc:Fallback>
-        </mc:AlternateContent>
-      </w:r>
-      <w:r>
-        <w:rPr>
-          <w:noProof/>
-          <w:sz w:val="44"/>
-          <w:szCs w:val="44"/>
-        </w:rPr>
-        <mc:AlternateContent>
-          <mc:Choice Requires="wps">
-            <w:drawing>
-              <wp:anchor distT="0" distB="0" distL="114300" distR="114300" simplePos="0" relativeHeight="251670528" behindDoc="0" locked="0" layoutInCell="1" allowOverlap="1" wp14:anchorId="2BF99D90" wp14:editId="765F6BF0">
-                <wp:simplePos x="0" y="0"/>
-                <wp:positionH relativeFrom="column">
-                  <wp:posOffset>2920596</wp:posOffset>
-                </wp:positionH>
-                <wp:positionV relativeFrom="paragraph">
-                  <wp:posOffset>341581</wp:posOffset>
-                </wp:positionV>
-                <wp:extent cx="2099458" cy="733796"/>
-                <wp:effectExtent l="38100" t="38100" r="15240" b="28575"/>
+                <wp:extent cx="1865452" cy="688721"/>
+                <wp:effectExtent l="76200" t="76200" r="59055" b="73660"/>
                 <wp:wrapNone/>
-                <wp:docPr id="48" name="Connecteur droit avec flèche 48"/>
+                <wp:docPr id="46" name="Connecteur droit avec flèche 46"/>
                 <wp:cNvGraphicFramePr/>
                 <a:graphic xmlns:a="http://schemas.openxmlformats.org/drawingml/2006/main">
                   <a:graphicData uri="http://schemas.microsoft.com/office/word/2010/wordprocessingShape">
@@ -612,17 +582,24 @@
                       <wps:spPr>
                         <a:xfrm flipH="1" flipV="1">
                           <a:off x="0" y="0"/>
-                          <a:ext cx="2099458" cy="733796"/>
+                          <a:ext cx="1865452" cy="688721"/>
                         </a:xfrm>
                         <a:prstGeom prst="straightConnector1">
                           <a:avLst/>
                         </a:prstGeom>
-                        <a:ln>
+                        <a:ln w="19050">
                           <a:solidFill>
-                            <a:schemeClr val="accent4"/>
+                            <a:schemeClr val="bg1">
+                              <a:lumMod val="50000"/>
+                            </a:schemeClr>
                           </a:solidFill>
                           <a:tailEnd type="triangle"/>
                         </a:ln>
+                        <a:effectLst>
+                          <a:glow rad="38100">
+                            <a:schemeClr val="bg1"/>
+                          </a:glow>
+                        </a:effectLst>
                       </wps:spPr>
                       <wps:style>
                         <a:lnRef idx="1">
@@ -653,11 +630,11 @@
           </mc:Choice>
           <mc:Fallback>
             <w:pict>
-              <v:shapetype w14:anchorId="481CE556" id="_x0000_t32" coordsize="21600,21600" o:spt="32" o:oned="t" path="m,l21600,21600e" filled="f">
+              <v:shapetype w14:anchorId="55BC80A9" id="_x0000_t32" coordsize="21600,21600" o:spt="32" o:oned="t" path="m,l21600,21600e" filled="f">
                 <v:path arrowok="t" fillok="f" o:connecttype="none"/>
                 <o:lock v:ext="edit" shapetype="t"/>
               </v:shapetype>
-              <v:shape id="Connecteur droit avec flèche 48" o:spid="_x0000_s1026" type="#_x0000_t32" style="position:absolute;margin-left:229.95pt;margin-top:26.9pt;width:165.3pt;height:57.8pt;flip:x y;z-index:251670528;visibility:visible;mso-wrap-style:square;mso-width-percent:0;mso-height-percent:0;mso-wrap-distance-left:9pt;mso-wrap-distance-top:0;mso-wrap-distance-right:9pt;mso-wrap-distance-bottom:0;mso-position-horizontal:absolute;mso-position-horizontal-relative:text;mso-position-vertical:absolute;mso-position-vertical-relative:text;mso-width-percent:0;mso-height-percent:0;mso-width-relative:margin;mso-height-relative:margin" o:gfxdata="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" strokecolor="#ffc000 [3207]" strokeweight=".5pt">
+              <v:shape id="Connecteur droit avec flèche 46" o:spid="_x0000_s1026" type="#_x0000_t32" style="position:absolute;margin-left:257.45pt;margin-top:32.2pt;width:146.9pt;height:54.25pt;flip:x y;z-index:251667456;visibility:visible;mso-wrap-style:square;mso-width-percent:0;mso-height-percent:0;mso-wrap-distance-left:9pt;mso-wrap-distance-top:0;mso-wrap-distance-right:9pt;mso-wrap-distance-bottom:0;mso-position-horizontal:absolute;mso-position-horizontal-relative:text;mso-position-vertical:absolute;mso-position-vertical-relative:text;mso-width-percent:0;mso-height-percent:0;mso-width-relative:margin;mso-height-relative:margin" o:gfxdata="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" strokecolor="#7f7f7f [1612]" strokeweight="1.5pt">
                 <v:stroke endarrow="block" joinstyle="miter"/>
               </v:shape>
             </w:pict>
@@ -673,139 +650,42 @@
         <mc:AlternateContent>
           <mc:Choice Requires="wps">
             <w:drawing>
-              <wp:anchor distT="45720" distB="45720" distL="114300" distR="114300" simplePos="0" relativeHeight="251669504" behindDoc="0" locked="0" layoutInCell="1" allowOverlap="1" wp14:anchorId="22914513" wp14:editId="6C49AF1F">
+              <wp:anchor distT="0" distB="0" distL="114300" distR="114300" simplePos="0" relativeHeight="251670528" behindDoc="0" locked="0" layoutInCell="1" allowOverlap="1" wp14:anchorId="2BF99D90" wp14:editId="5E20D2DB">
                 <wp:simplePos x="0" y="0"/>
                 <wp:positionH relativeFrom="column">
-                  <wp:posOffset>2793241</wp:posOffset>
+                  <wp:posOffset>2919730</wp:posOffset>
                 </wp:positionH>
                 <wp:positionV relativeFrom="paragraph">
-                  <wp:posOffset>974016</wp:posOffset>
+                  <wp:posOffset>337209</wp:posOffset>
                 </wp:positionV>
-                <wp:extent cx="1246505" cy="433070"/>
-                <wp:effectExtent l="0" t="0" r="10795" b="24130"/>
-                <wp:wrapSquare wrapText="bothSides"/>
-                <wp:docPr id="47" name="Zone de texte 2"/>
-                <wp:cNvGraphicFramePr>
-                  <a:graphicFrameLocks xmlns:a="http://schemas.openxmlformats.org/drawingml/2006/main"/>
-                </wp:cNvGraphicFramePr>
-                <a:graphic xmlns:a="http://schemas.openxmlformats.org/drawingml/2006/main">
-                  <a:graphicData uri="http://schemas.microsoft.com/office/word/2010/wordprocessingShape">
-                    <wps:wsp>
-                      <wps:cNvSpPr txBox="1">
-                        <a:spLocks noChangeArrowheads="1"/>
-                      </wps:cNvSpPr>
-                      <wps:spPr bwMode="auto">
-                        <a:xfrm>
-                          <a:off x="0" y="0"/>
-                          <a:ext cx="1246505" cy="433070"/>
-                        </a:xfrm>
-                        <a:prstGeom prst="rect">
-                          <a:avLst/>
-                        </a:prstGeom>
-                        <a:solidFill>
-                          <a:srgbClr val="FFFFFF"/>
-                        </a:solidFill>
-                        <a:ln w="9525">
-                          <a:solidFill>
-                            <a:schemeClr val="bg1">
-                              <a:lumMod val="50000"/>
-                            </a:schemeClr>
-                          </a:solidFill>
-                          <a:miter lim="800000"/>
-                          <a:headEnd/>
-                          <a:tailEnd/>
-                        </a:ln>
-                      </wps:spPr>
-                      <wps:txbx>
-                        <w:txbxContent>
-                          <w:p>
-                            <w:r>
-                              <w:t>Port pour le câble Ethernet bl</w:t>
-                            </w:r>
-                            <w:r>
-                              <w:t>anc</w:t>
-                            </w:r>
-                          </w:p>
-                        </w:txbxContent>
-                      </wps:txbx>
-                      <wps:bodyPr rot="0" vert="horz" wrap="square" lIns="91440" tIns="45720" rIns="91440" bIns="45720" anchor="t" anchorCtr="0">
-                        <a:noAutofit/>
-                      </wps:bodyPr>
-                    </wps:wsp>
-                  </a:graphicData>
-                </a:graphic>
-                <wp14:sizeRelH relativeFrom="margin">
-                  <wp14:pctWidth>0</wp14:pctWidth>
-                </wp14:sizeRelH>
-                <wp14:sizeRelV relativeFrom="margin">
-                  <wp14:pctHeight>0</wp14:pctHeight>
-                </wp14:sizeRelV>
-              </wp:anchor>
-            </w:drawing>
-          </mc:Choice>
-          <mc:Fallback>
-            <w:pict>
-              <v:shape w14:anchorId="22914513" id="_x0000_s1027" type="#_x0000_t202" style="position:absolute;margin-left:219.95pt;margin-top:76.7pt;width:98.15pt;height:34.1pt;z-index:251669504;visibility:visible;mso-wrap-style:square;mso-width-percent:0;mso-height-percent:0;mso-wrap-distance-left:9pt;mso-wrap-distance-top:3.6pt;mso-wrap-distance-right:9pt;mso-wrap-distance-bottom:3.6pt;mso-position-horizontal:absolute;mso-position-horizontal-relative:text;mso-position-vertical:absolute;mso-position-vertical-relative:text;mso-width-percent:0;mso-height-percent:0;mso-width-relative:margin;mso-height-relative:margin;v-text-anchor:top" o:gfxdata="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" strokecolor="#7f7f7f [1612]">
-                <v:textbox>
-                  <w:txbxContent>
-                    <w:p>
-                      <w:r>
-                        <w:t>Port pour le câble Ethernet bl</w:t>
-                      </w:r>
-                      <w:r>
-                        <w:t>anc</w:t>
-                      </w:r>
-                    </w:p>
-                  </w:txbxContent>
-                </v:textbox>
-                <w10:wrap type="square"/>
-              </v:shape>
-            </w:pict>
-          </mc:Fallback>
-        </mc:AlternateContent>
-      </w:r>
-      <w:r>
-        <w:rPr>
-          <w:noProof/>
-          <w:sz w:val="24"/>
-          <w:szCs w:val="24"/>
-        </w:rPr>
-        <mc:AlternateContent>
-          <mc:Choice Requires="wps">
-            <w:drawing>
-              <wp:anchor distT="0" distB="0" distL="114300" distR="114300" simplePos="0" relativeHeight="251667456" behindDoc="0" locked="0" layoutInCell="1" allowOverlap="1" wp14:anchorId="4BE74FB8" wp14:editId="1A4D34EA">
-                <wp:simplePos x="0" y="0"/>
-                <wp:positionH relativeFrom="column">
-                  <wp:posOffset>3191254</wp:posOffset>
-                </wp:positionH>
-                <wp:positionV relativeFrom="paragraph">
-                  <wp:posOffset>341581</wp:posOffset>
-                </wp:positionV>
-                <wp:extent cx="49976" cy="632855"/>
-                <wp:effectExtent l="19050" t="38100" r="64770" b="15240"/>
+                <wp:extent cx="569595" cy="766572"/>
+                <wp:effectExtent l="95250" t="95250" r="78105" b="109855"/>
                 <wp:wrapNone/>
-                <wp:docPr id="46" name="Connecteur droit avec flèche 46"/>
+                <wp:docPr id="48" name="Connecteur droit avec flèche 48"/>
                 <wp:cNvGraphicFramePr/>
                 <a:graphic xmlns:a="http://schemas.openxmlformats.org/drawingml/2006/main">
                   <a:graphicData uri="http://schemas.microsoft.com/office/word/2010/wordprocessingShape">
                     <wps:wsp>
                       <wps:cNvCnPr/>
                       <wps:spPr>
-                        <a:xfrm flipV="1">
+                        <a:xfrm flipH="1" flipV="1">
                           <a:off x="0" y="0"/>
-                          <a:ext cx="49976" cy="632855"/>
+                          <a:ext cx="569595" cy="766572"/>
                         </a:xfrm>
                         <a:prstGeom prst="straightConnector1">
                           <a:avLst/>
                         </a:prstGeom>
-                        <a:ln>
+                        <a:ln w="25400">
                           <a:solidFill>
-                            <a:schemeClr val="bg1">
-                              <a:lumMod val="50000"/>
-                            </a:schemeClr>
+                            <a:schemeClr val="accent4"/>
                           </a:solidFill>
                           <a:tailEnd type="triangle"/>
                         </a:ln>
+                        <a:effectLst>
+                          <a:glow rad="76200">
+                            <a:schemeClr val="bg1"/>
+                          </a:glow>
+                        </a:effectLst>
                       </wps:spPr>
                       <wps:style>
                         <a:lnRef idx="1">
@@ -836,7 +716,7 @@
           </mc:Choice>
           <mc:Fallback>
             <w:pict>
-              <v:shape w14:anchorId="6D5B7CAE" id="Connecteur droit avec flèche 46" o:spid="_x0000_s1026" type="#_x0000_t32" style="position:absolute;margin-left:251.3pt;margin-top:26.9pt;width:3.95pt;height:49.85pt;flip:y;z-index:251667456;visibility:visible;mso-wrap-style:square;mso-width-percent:0;mso-height-percent:0;mso-wrap-distance-left:9pt;mso-wrap-distance-top:0;mso-wrap-distance-right:9pt;mso-wrap-distance-bottom:0;mso-position-horizontal:absolute;mso-position-horizontal-relative:text;mso-position-vertical:absolute;mso-position-vertical-relative:text;mso-width-percent:0;mso-height-percent:0;mso-width-relative:margin;mso-height-relative:margin" o:gfxdata="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" strokecolor="#7f7f7f [1612]" strokeweight=".5pt">
+              <v:shape w14:anchorId="29703A5A" id="Connecteur droit avec flèche 48" o:spid="_x0000_s1026" type="#_x0000_t32" style="position:absolute;margin-left:229.9pt;margin-top:26.55pt;width:44.85pt;height:60.35pt;flip:x y;z-index:251670528;visibility:visible;mso-wrap-style:square;mso-width-percent:0;mso-height-percent:0;mso-wrap-distance-left:9pt;mso-wrap-distance-top:0;mso-wrap-distance-right:9pt;mso-wrap-distance-bottom:0;mso-position-horizontal:absolute;mso-position-horizontal-relative:text;mso-position-vertical:absolute;mso-position-vertical-relative:text;mso-width-percent:0;mso-height-percent:0;mso-width-relative:margin;mso-height-relative:margin" o:gfxdata="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" strokecolor="#ffc000 [3207]" strokeweight="2pt">
                 <v:stroke endarrow="block" joinstyle="miter"/>
               </v:shape>
             </w:pict>
@@ -852,7 +732,7 @@
         <mc:AlternateContent>
           <mc:Choice Requires="wps">
             <w:drawing>
-              <wp:anchor distT="45720" distB="45720" distL="114300" distR="114300" simplePos="0" relativeHeight="251665408" behindDoc="0" locked="0" layoutInCell="1" allowOverlap="1" wp14:anchorId="1E431375" wp14:editId="2C53F0CF">
+              <wp:anchor distT="45720" distB="45720" distL="114300" distR="114300" simplePos="0" relativeHeight="251665408" behindDoc="0" locked="0" layoutInCell="1" allowOverlap="1" wp14:anchorId="1E431375" wp14:editId="08F347A0">
                 <wp:simplePos x="0" y="0"/>
                 <wp:positionH relativeFrom="column">
                   <wp:posOffset>1308735</wp:posOffset>
@@ -882,7 +762,10 @@
                           <a:avLst/>
                         </a:prstGeom>
                         <a:solidFill>
-                          <a:srgbClr val="FFFFFF"/>
+                          <a:schemeClr val="accent1">
+                            <a:lumMod val="40000"/>
+                            <a:lumOff val="60000"/>
+                          </a:schemeClr>
                         </a:solidFill>
                         <a:ln w="9525">
                           <a:solidFill>
@@ -922,7 +805,11 @@
           </mc:Choice>
           <mc:Fallback>
             <w:pict>
-              <v:shape w14:anchorId="1E431375" id="_x0000_s1028" type="#_x0000_t202" style="position:absolute;margin-left:103.05pt;margin-top:84.65pt;width:98.15pt;height:34.1pt;z-index:251665408;visibility:visible;mso-wrap-style:square;mso-width-percent:0;mso-height-percent:0;mso-wrap-distance-left:9pt;mso-wrap-distance-top:3.6pt;mso-wrap-distance-right:9pt;mso-wrap-distance-bottom:3.6pt;mso-position-horizontal:absolute;mso-position-horizontal-relative:text;mso-position-vertical:absolute;mso-position-vertical-relative:text;mso-width-percent:0;mso-height-percent:0;mso-width-relative:margin;mso-height-relative:margin;v-text-anchor:top" o:gfxdata="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" strokecolor="#4472c4 [3204]">
+              <v:shapetype w14:anchorId="1E431375" id="_x0000_t202" coordsize="21600,21600" o:spt="202" path="m,l,21600r21600,l21600,xe">
+                <v:stroke joinstyle="miter"/>
+                <v:path gradientshapeok="t" o:connecttype="rect"/>
+              </v:shapetype>
+              <v:shape id="Zone de texte 2" o:spid="_x0000_s1026" type="#_x0000_t202" style="position:absolute;margin-left:103.05pt;margin-top:84.65pt;width:98.15pt;height:34.1pt;z-index:251665408;visibility:visible;mso-wrap-style:square;mso-width-percent:0;mso-height-percent:0;mso-wrap-distance-left:9pt;mso-wrap-distance-top:3.6pt;mso-wrap-distance-right:9pt;mso-wrap-distance-bottom:3.6pt;mso-position-horizontal:absolute;mso-position-horizontal-relative:text;mso-position-vertical:absolute;mso-position-vertical-relative:text;mso-width-percent:0;mso-height-percent:0;mso-width-relative:margin;mso-height-relative:margin;v-text-anchor:top" o:gfxdata="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" fillcolor="#b4c6e7 [1300]" strokecolor="#4472c4 [3204]">
                 <v:textbox>
                   <w:txbxContent>
                     <w:p>
@@ -1042,7 +929,7 @@
         <mc:AlternateContent>
           <mc:Choice Requires="wps">
             <w:drawing>
-              <wp:anchor distT="0" distB="0" distL="114300" distR="114300" simplePos="0" relativeHeight="251666432" behindDoc="0" locked="0" layoutInCell="1" allowOverlap="1" wp14:anchorId="71895B5F" wp14:editId="0BA62067">
+              <wp:anchor distT="0" distB="0" distL="114300" distR="114300" simplePos="0" relativeHeight="251666432" behindDoc="0" locked="0" layoutInCell="1" allowOverlap="1" wp14:anchorId="71895B5F" wp14:editId="7F2624F6">
                 <wp:simplePos x="0" y="0"/>
                 <wp:positionH relativeFrom="column">
                   <wp:posOffset>1926532</wp:posOffset>
@@ -1051,7 +938,7 @@
                   <wp:posOffset>359393</wp:posOffset>
                 </wp:positionV>
                 <wp:extent cx="77140" cy="715983"/>
-                <wp:effectExtent l="0" t="38100" r="75565" b="27305"/>
+                <wp:effectExtent l="114300" t="95250" r="113665" b="122555"/>
                 <wp:wrapNone/>
                 <wp:docPr id="45" name="Connecteur droit avec flèche 45"/>
                 <wp:cNvGraphicFramePr/>
@@ -1067,9 +954,14 @@
                         <a:prstGeom prst="straightConnector1">
                           <a:avLst/>
                         </a:prstGeom>
-                        <a:ln>
+                        <a:ln w="25400">
                           <a:tailEnd type="triangle"/>
                         </a:ln>
+                        <a:effectLst>
+                          <a:glow rad="101600">
+                            <a:schemeClr val="bg1"/>
+                          </a:glow>
+                        </a:effectLst>
                       </wps:spPr>
                       <wps:style>
                         <a:lnRef idx="1">
@@ -1100,7 +992,7 @@
           </mc:Choice>
           <mc:Fallback>
             <w:pict>
-              <v:shape w14:anchorId="19F9242D" id="Connecteur droit avec flèche 45" o:spid="_x0000_s1026" type="#_x0000_t32" style="position:absolute;margin-left:151.7pt;margin-top:28.3pt;width:6.05pt;height:56.4pt;flip:y;z-index:251666432;visibility:visible;mso-wrap-style:square;mso-width-percent:0;mso-height-percent:0;mso-wrap-distance-left:9pt;mso-wrap-distance-top:0;mso-wrap-distance-right:9pt;mso-wrap-distance-bottom:0;mso-position-horizontal:absolute;mso-position-horizontal-relative:text;mso-position-vertical:absolute;mso-position-vertical-relative:text;mso-width-percent:0;mso-height-percent:0;mso-width-relative:margin;mso-height-relative:margin" o:gfxdata="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" strokecolor="#4472c4 [3204]" strokeweight=".5pt">
+              <v:shape w14:anchorId="4460C014" id="Connecteur droit avec flèche 45" o:spid="_x0000_s1026" type="#_x0000_t32" style="position:absolute;margin-left:151.7pt;margin-top:28.3pt;width:6.05pt;height:56.4pt;flip:y;z-index:251666432;visibility:visible;mso-wrap-style:square;mso-width-percent:0;mso-height-percent:0;mso-wrap-distance-left:9pt;mso-wrap-distance-top:0;mso-wrap-distance-right:9pt;mso-wrap-distance-bottom:0;mso-position-horizontal:absolute;mso-position-horizontal-relative:text;mso-position-vertical:absolute;mso-position-vertical-relative:text;mso-width-percent:0;mso-height-percent:0;mso-width-relative:margin;mso-height-relative:margin" o:gfxdata="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" strokecolor="#4472c4 [3204]" strokeweight="2pt">
                 <v:stroke endarrow="block" joinstyle="miter"/>
               </v:shape>
             </w:pict>
@@ -1114,7 +1006,7 @@
         <mc:AlternateContent>
           <mc:Choice Requires="wps">
             <w:drawing>
-              <wp:anchor distT="0" distB="0" distL="114300" distR="114300" simplePos="0" relativeHeight="251659264" behindDoc="0" locked="0" layoutInCell="1" allowOverlap="1" wp14:anchorId="030C0799" wp14:editId="0324BA7F">
+              <wp:anchor distT="0" distB="0" distL="114300" distR="114300" simplePos="0" relativeHeight="251659264" behindDoc="0" locked="0" layoutInCell="1" allowOverlap="1" wp14:anchorId="030C0799" wp14:editId="076BFD16">
                 <wp:simplePos x="0" y="0"/>
                 <wp:positionH relativeFrom="column">
                   <wp:posOffset>168984</wp:posOffset>
@@ -1123,7 +1015,7 @@
                   <wp:posOffset>362857</wp:posOffset>
                 </wp:positionV>
                 <wp:extent cx="682831" cy="848772"/>
-                <wp:effectExtent l="0" t="38100" r="60325" b="27940"/>
+                <wp:effectExtent l="114300" t="114300" r="98425" b="142240"/>
                 <wp:wrapNone/>
                 <wp:docPr id="42" name="Connecteur droit avec flèche 42"/>
                 <wp:cNvGraphicFramePr/>
@@ -1139,9 +1031,14 @@
                         <a:prstGeom prst="straightConnector1">
                           <a:avLst/>
                         </a:prstGeom>
-                        <a:ln>
+                        <a:ln w="22225">
                           <a:tailEnd type="triangle"/>
                         </a:ln>
+                        <a:effectLst>
+                          <a:glow rad="114300">
+                            <a:schemeClr val="bg1"/>
+                          </a:glow>
+                        </a:effectLst>
                       </wps:spPr>
                       <wps:style>
                         <a:lnRef idx="1">
@@ -1172,7 +1069,7 @@
           </mc:Choice>
           <mc:Fallback>
             <w:pict>
-              <v:shape w14:anchorId="37A978B0" id="Connecteur droit avec flèche 42" o:spid="_x0000_s1026" type="#_x0000_t32" style="position:absolute;margin-left:13.3pt;margin-top:28.55pt;width:53.75pt;height:66.85pt;flip:y;z-index:251659264;visibility:visible;mso-wrap-style:square;mso-width-percent:0;mso-height-percent:0;mso-wrap-distance-left:9pt;mso-wrap-distance-top:0;mso-wrap-distance-right:9pt;mso-wrap-distance-bottom:0;mso-position-horizontal:absolute;mso-position-horizontal-relative:text;mso-position-vertical:absolute;mso-position-vertical-relative:text;mso-width-percent:0;mso-height-percent:0;mso-width-relative:margin;mso-height-relative:margin" o:gfxdata="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" strokecolor="black [3200]" strokeweight=".5pt">
+              <v:shape w14:anchorId="11C97513" id="Connecteur droit avec flèche 42" o:spid="_x0000_s1026" type="#_x0000_t32" style="position:absolute;margin-left:13.3pt;margin-top:28.55pt;width:53.75pt;height:66.85pt;flip:y;z-index:251659264;visibility:visible;mso-wrap-style:square;mso-width-percent:0;mso-height-percent:0;mso-wrap-distance-left:9pt;mso-wrap-distance-top:0;mso-wrap-distance-right:9pt;mso-wrap-distance-bottom:0;mso-position-horizontal:absolute;mso-position-horizontal-relative:text;mso-position-vertical:absolute;mso-position-vertical-relative:text;mso-width-percent:0;mso-height-percent:0;mso-width-relative:margin;mso-height-relative:margin" o:gfxdata="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" strokecolor="black [3200]" strokeweight="1.75pt">
                 <v:stroke endarrow="block" joinstyle="miter"/>
               </v:shape>
             </w:pict>
@@ -1243,14 +1140,100 @@
           <w:szCs w:val="44"/>
         </w:rPr>
       </w:pPr>
-    </w:p>
-    <w:p>
-      <w:pPr>
-        <w:rPr>
+      <w:r>
+        <w:rPr>
+          <w:noProof/>
           <w:sz w:val="44"/>
           <w:szCs w:val="44"/>
         </w:rPr>
-      </w:pPr>
+        <mc:AlternateContent>
+          <mc:Choice Requires="wps">
+            <w:drawing>
+              <wp:anchor distT="45720" distB="45720" distL="114300" distR="114300" simplePos="0" relativeHeight="251669504" behindDoc="0" locked="0" layoutInCell="1" allowOverlap="1" wp14:anchorId="22914513" wp14:editId="2185113E">
+                <wp:simplePos x="0" y="0"/>
+                <wp:positionH relativeFrom="column">
+                  <wp:posOffset>4504487</wp:posOffset>
+                </wp:positionH>
+                <wp:positionV relativeFrom="paragraph">
+                  <wp:posOffset>459308</wp:posOffset>
+                </wp:positionV>
+                <wp:extent cx="1246505" cy="433070"/>
+                <wp:effectExtent l="0" t="0" r="10795" b="24130"/>
+                <wp:wrapSquare wrapText="bothSides"/>
+                <wp:docPr id="47" name="Zone de texte 2"/>
+                <wp:cNvGraphicFramePr>
+                  <a:graphicFrameLocks xmlns:a="http://schemas.openxmlformats.org/drawingml/2006/main"/>
+                </wp:cNvGraphicFramePr>
+                <a:graphic xmlns:a="http://schemas.openxmlformats.org/drawingml/2006/main">
+                  <a:graphicData uri="http://schemas.microsoft.com/office/word/2010/wordprocessingShape">
+                    <wps:wsp>
+                      <wps:cNvSpPr txBox="1">
+                        <a:spLocks noChangeArrowheads="1"/>
+                      </wps:cNvSpPr>
+                      <wps:spPr bwMode="auto">
+                        <a:xfrm>
+                          <a:off x="0" y="0"/>
+                          <a:ext cx="1246505" cy="433070"/>
+                        </a:xfrm>
+                        <a:prstGeom prst="rect">
+                          <a:avLst/>
+                        </a:prstGeom>
+                        <a:solidFill>
+                          <a:schemeClr val="bg1"/>
+                        </a:solidFill>
+                        <a:ln w="9525">
+                          <a:solidFill>
+                            <a:schemeClr val="bg1">
+                              <a:lumMod val="50000"/>
+                            </a:schemeClr>
+                          </a:solidFill>
+                          <a:miter lim="800000"/>
+                          <a:headEnd/>
+                          <a:tailEnd/>
+                        </a:ln>
+                      </wps:spPr>
+                      <wps:txbx>
+                        <w:txbxContent>
+                          <w:p>
+                            <w:r>
+                              <w:t>Port pour le câble Ethernet blanc</w:t>
+                            </w:r>
+                          </w:p>
+                        </w:txbxContent>
+                      </wps:txbx>
+                      <wps:bodyPr rot="0" vert="horz" wrap="square" lIns="91440" tIns="45720" rIns="91440" bIns="45720" anchor="t" anchorCtr="0">
+                        <a:noAutofit/>
+                      </wps:bodyPr>
+                    </wps:wsp>
+                  </a:graphicData>
+                </a:graphic>
+                <wp14:sizeRelH relativeFrom="margin">
+                  <wp14:pctWidth>0</wp14:pctWidth>
+                </wp14:sizeRelH>
+                <wp14:sizeRelV relativeFrom="margin">
+                  <wp14:pctHeight>0</wp14:pctHeight>
+                </wp14:sizeRelV>
+              </wp:anchor>
+            </w:drawing>
+          </mc:Choice>
+          <mc:Fallback>
+            <w:pict>
+              <v:shape w14:anchorId="22914513" id="_x0000_s1028" type="#_x0000_t202" style="position:absolute;margin-left:354.7pt;margin-top:36.15pt;width:98.15pt;height:34.1pt;z-index:251669504;visibility:visible;mso-wrap-style:square;mso-width-percent:0;mso-height-percent:0;mso-wrap-distance-left:9pt;mso-wrap-distance-top:3.6pt;mso-wrap-distance-right:9pt;mso-wrap-distance-bottom:3.6pt;mso-position-horizontal:absolute;mso-position-horizontal-relative:text;mso-position-vertical:absolute;mso-position-vertical-relative:text;mso-width-percent:0;mso-height-percent:0;mso-width-relative:margin;mso-height-relative:margin;v-text-anchor:top" o:gfxdata="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" fillcolor="white [3212]" strokecolor="#7f7f7f [1612]">
+                <v:textbox>
+                  <w:txbxContent>
+                    <w:p>
+                      <w:r>
+                        <w:t>Port pour le câble Ethernet blanc</w:t>
+                      </w:r>
+                    </w:p>
+                  </w:txbxContent>
+                </v:textbox>
+                <w10:wrap type="square"/>
+              </v:shape>
+            </w:pict>
+          </mc:Fallback>
+        </mc:AlternateContent>
+      </w:r>
     </w:p>
     <w:p>
       <w:pPr>
@@ -1259,6 +1242,112 @@
           <w:szCs w:val="44"/>
         </w:rPr>
       </w:pPr>
+      <w:r>
+        <w:rPr>
+          <w:noProof/>
+          <w:sz w:val="44"/>
+          <w:szCs w:val="44"/>
+        </w:rPr>
+        <mc:AlternateContent>
+          <mc:Choice Requires="wps">
+            <w:drawing>
+              <wp:anchor distT="45720" distB="45720" distL="114300" distR="114300" simplePos="0" relativeHeight="251672576" behindDoc="0" locked="0" layoutInCell="1" allowOverlap="1" wp14:anchorId="7465EF9F" wp14:editId="4A2012D3">
+                <wp:simplePos x="0" y="0"/>
+                <wp:positionH relativeFrom="column">
+                  <wp:posOffset>2913329</wp:posOffset>
+                </wp:positionH>
+                <wp:positionV relativeFrom="paragraph">
+                  <wp:posOffset>10186</wp:posOffset>
+                </wp:positionV>
+                <wp:extent cx="1246505" cy="433070"/>
+                <wp:effectExtent l="0" t="0" r="10795" b="24130"/>
+                <wp:wrapSquare wrapText="bothSides"/>
+                <wp:docPr id="49" name="Zone de texte 2"/>
+                <wp:cNvGraphicFramePr>
+                  <a:graphicFrameLocks xmlns:a="http://schemas.openxmlformats.org/drawingml/2006/main"/>
+                </wp:cNvGraphicFramePr>
+                <a:graphic xmlns:a="http://schemas.openxmlformats.org/drawingml/2006/main">
+                  <a:graphicData uri="http://schemas.microsoft.com/office/word/2010/wordprocessingShape">
+                    <wps:wsp>
+                      <wps:cNvSpPr txBox="1">
+                        <a:spLocks noChangeArrowheads="1"/>
+                      </wps:cNvSpPr>
+                      <wps:spPr bwMode="auto">
+                        <a:xfrm>
+                          <a:off x="0" y="0"/>
+                          <a:ext cx="1246505" cy="433070"/>
+                        </a:xfrm>
+                        <a:prstGeom prst="rect">
+                          <a:avLst/>
+                        </a:prstGeom>
+                        <a:solidFill>
+                          <a:schemeClr val="accent4"/>
+                        </a:solidFill>
+                        <a:ln w="9525">
+                          <a:solidFill>
+                            <a:srgbClr val="FFFF00"/>
+                          </a:solidFill>
+                          <a:miter lim="800000"/>
+                          <a:headEnd/>
+                          <a:tailEnd/>
+                        </a:ln>
+                      </wps:spPr>
+                      <wps:txbx>
+                        <w:txbxContent>
+                          <w:p>
+                            <w:r>
+                              <w:t xml:space="preserve">Port pour le câble Ethernet </w:t>
+                            </w:r>
+                            <w:r>
+                              <w:t>jaune</w:t>
+                            </w:r>
+                          </w:p>
+                        </w:txbxContent>
+                      </wps:txbx>
+                      <wps:bodyPr rot="0" vert="horz" wrap="square" lIns="91440" tIns="45720" rIns="91440" bIns="45720" anchor="t" anchorCtr="0">
+                        <a:noAutofit/>
+                      </wps:bodyPr>
+                    </wps:wsp>
+                  </a:graphicData>
+                </a:graphic>
+                <wp14:sizeRelH relativeFrom="margin">
+                  <wp14:pctWidth>0</wp14:pctWidth>
+                </wp14:sizeRelH>
+                <wp14:sizeRelV relativeFrom="margin">
+                  <wp14:pctHeight>0</wp14:pctHeight>
+                </wp14:sizeRelV>
+              </wp:anchor>
+            </w:drawing>
+          </mc:Choice>
+          <mc:Fallback>
+            <w:pict>
+              <v:shape w14:anchorId="7465EF9F" id="_x0000_s1029" type="#_x0000_t202" style="position:absolute;margin-left:229.4pt;margin-top:.8pt;width:98.15pt;height:34.1pt;z-index:251672576;visibility:visible;mso-wrap-style:square;mso-width-percent:0;mso-height-percent:0;mso-wrap-distance-left:9pt;mso-wrap-distance-top:3.6pt;mso-wrap-distance-right:9pt;mso-wrap-distance-bottom:3.6pt;mso-position-horizontal:absolute;mso-position-horizontal-relative:text;mso-position-vertical:absolute;mso-position-vertical-relative:text;mso-width-percent:0;mso-height-percent:0;mso-width-relative:margin;mso-height-relative:margin;v-text-anchor:top" o:gfxdata="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" fillcolor="#ffc000 [3207]" strokecolor="yellow">
+                <v:textbox>
+                  <w:txbxContent>
+                    <w:p>
+                      <w:r>
+                        <w:t xml:space="preserve">Port pour le câble Ethernet </w:t>
+                      </w:r>
+                      <w:r>
+                        <w:t>jaune</w:t>
+                      </w:r>
+                    </w:p>
+                  </w:txbxContent>
+                </v:textbox>
+                <w10:wrap type="square"/>
+              </v:shape>
+            </w:pict>
+          </mc:Fallback>
+        </mc:AlternateContent>
+      </w:r>
+    </w:p>
+    <w:p>
+      <w:pPr>
+        <w:rPr>
+          <w:sz w:val="44"/>
+          <w:szCs w:val="44"/>
+        </w:rPr>
+      </w:pPr>
     </w:p>
     <w:p>
       <w:pPr>
@@ -1277,89 +1366,95 @@
           <w:noProof/>
         </w:rPr>
         <w:t>.</w:t>
+      </w:r>
+    </w:p>
+    <w:p>
+      <w:pPr>
+        <w:rPr>
+          <w:noProof/>
+        </w:rPr>
+      </w:pPr>
+      <w:r>
+        <w:rPr>
+          <w:noProof/>
+        </w:rPr>
+        <w:t xml:space="preserve">Bleu : </w:t>
+      </w:r>
+      <w:r>
+        <w:rPr>
+          <w:noProof/>
+        </w:rPr>
+        <w:t>L’o</w:t>
+      </w:r>
+      <w:r>
+        <w:rPr>
+          <w:noProof/>
+        </w:rPr>
+        <w:t>céan est à 7 pas de la porte</w:t>
+      </w:r>
+      <w:r>
+        <w:rPr>
+          <w:noProof/>
+        </w:rPr>
+        <w:t>.</w:t>
+      </w:r>
+      <w:r>
+        <w:rPr>
+          <w:noProof/>
+        </w:rPr>
+        <w:t xml:space="preserve"> </w:t>
+      </w:r>
+    </w:p>
+    <w:p>
+      <w:pPr>
+        <w:rPr>
+          <w:noProof/>
+        </w:rPr>
+      </w:pPr>
+      <w:r>
+        <w:rPr>
+          <w:noProof/>
+        </w:rPr>
+        <w:t>Blanc : Le paradi est à la même distance</w:t>
+      </w:r>
+      <w:r>
+        <w:rPr>
+          <w:noProof/>
+        </w:rPr>
+        <w:t>.</w:t>
+      </w:r>
+    </w:p>
+    <w:p>
+      <w:pPr>
+        <w:rPr>
+          <w:noProof/>
+        </w:rPr>
+      </w:pPr>
+      <w:r>
+        <w:rPr>
+          <w:noProof/>
+        </w:rPr>
+        <w:t xml:space="preserve">Jaune : Le soleil est très </w:t>
+      </w:r>
+      <w:r>
+        <w:rPr>
+          <w:noProof/>
+        </w:rPr>
+        <w:t>près du paradi, il suffit de marché 8 pas pour l</w:t>
+      </w:r>
+      <w:r>
+        <w:rPr>
+          <w:noProof/>
+        </w:rPr>
+        <w:t>’atteindre malheureusement c’est une illusion il faut marché 14 pas de plus pour la v</w:t>
       </w:r>
       <w:bookmarkStart w:id="0" w:name="_GoBack"/>
       <w:bookmarkEnd w:id="0"/>
-    </w:p>
-    <w:p>
-      <w:pPr>
-        <w:rPr>
-          <w:noProof/>
-        </w:rPr>
-      </w:pPr>
-      <w:r>
-        <w:rPr>
-          <w:noProof/>
-        </w:rPr>
-        <w:t xml:space="preserve">Bleu : </w:t>
-      </w:r>
-      <w:r>
-        <w:rPr>
-          <w:noProof/>
-        </w:rPr>
-        <w:t>L’o</w:t>
-      </w:r>
-      <w:r>
-        <w:rPr>
-          <w:noProof/>
-        </w:rPr>
-        <w:t>céan est à 7 pas de la porte</w:t>
-      </w:r>
-      <w:r>
-        <w:rPr>
-          <w:noProof/>
-        </w:rPr>
-        <w:t>.</w:t>
-      </w:r>
-      <w:r>
-        <w:rPr>
-          <w:noProof/>
-        </w:rPr>
-        <w:t xml:space="preserve"> </w:t>
-      </w:r>
-    </w:p>
-    <w:p>
-      <w:pPr>
-        <w:rPr>
-          <w:noProof/>
-        </w:rPr>
-      </w:pPr>
-      <w:r>
-        <w:rPr>
-          <w:noProof/>
-        </w:rPr>
-        <w:t>Blanc : Le paradi est à la même distance</w:t>
-      </w:r>
-      <w:r>
-        <w:rPr>
-          <w:noProof/>
-        </w:rPr>
-        <w:t>.</w:t>
-      </w:r>
-    </w:p>
-    <w:p>
-      <w:pPr>
-        <w:rPr>
-          <w:noProof/>
-        </w:rPr>
-      </w:pPr>
-      <w:r>
-        <w:rPr>
-          <w:noProof/>
-        </w:rPr>
-        <w:t xml:space="preserve">Jaune : Le soleil est très </w:t>
-      </w:r>
-      <w:r>
-        <w:rPr>
-          <w:noProof/>
-        </w:rPr>
-        <w:t>près du paradi, il suffit de marché 8 pas pour l</w:t>
-      </w:r>
-      <w:r>
-        <w:rPr>
-          <w:noProof/>
-        </w:rPr>
-        <w:t>’atteindre malheureusement c’est une illusion il faut marché 14 pas de plus pour la victoire.</w:t>
+      <w:r>
+        <w:rPr>
+          <w:noProof/>
+        </w:rPr>
+        <w:t>ictoire.</w:t>
       </w:r>
     </w:p>
     <w:p>
@@ -1503,6 +1598,7 @@
     <w:lsdException w:name="HTML Sample" w:semiHidden="1" w:unhideWhenUsed="1"/>
     <w:lsdException w:name="HTML Typewriter" w:semiHidden="1" w:unhideWhenUsed="1"/>
     <w:lsdException w:name="HTML Variable" w:semiHidden="1" w:unhideWhenUsed="1"/>
+    <w:lsdException w:name="Normal Table" w:semiHidden="1" w:unhideWhenUsed="1"/>
     <w:lsdException w:name="annotation subject" w:semiHidden="1" w:unhideWhenUsed="1"/>
     <w:lsdException w:name="No List" w:semiHidden="1" w:unhideWhenUsed="1"/>
     <w:lsdException w:name="Outline List 1" w:semiHidden="1" w:unhideWhenUsed="1"/>
@@ -1549,8 +1645,10 @@
     <w:lsdException w:name="Table Subtle 2" w:semiHidden="1" w:unhideWhenUsed="1"/>
     <w:lsdException w:name="Table Web 1" w:semiHidden="1" w:unhideWhenUsed="1"/>
     <w:lsdException w:name="Table Web 2" w:semiHidden="1" w:unhideWhenUsed="1"/>
+    <w:lsdException w:name="Table Web 3" w:semiHidden="1" w:unhideWhenUsed="1"/>
     <w:lsdException w:name="Balloon Text" w:semiHidden="1" w:unhideWhenUsed="1"/>
     <w:lsdException w:name="Table Grid" w:uiPriority="39"/>
+    <w:lsdException w:name="Table Theme" w:semiHidden="1" w:unhideWhenUsed="1"/>
     <w:lsdException w:name="Placeholder Text" w:semiHidden="1"/>
     <w:lsdException w:name="No Spacing" w:uiPriority="1" w:qFormat="1"/>
     <w:lsdException w:name="Light Shading" w:uiPriority="60"/>
@@ -2102,6 +2200,21 @@
 </file>
 
 <file path=customXml/item1.xml><?xml version="1.0" encoding="utf-8"?>
+<p:properties xmlns:p="http://schemas.microsoft.com/office/2006/metadata/properties" xmlns:xsi="http://www.w3.org/2001/XMLSchema-instance" xmlns:pc="http://schemas.microsoft.com/office/infopath/2007/PartnerControls">
+  <documentManagement/>
+</p:properties>
+</file>
+
+<file path=customXml/item2.xml><?xml version="1.0" encoding="utf-8"?>
+<?mso-contentType ?>
+<FormTemplates xmlns="http://schemas.microsoft.com/sharepoint/v3/contenttype/forms">
+  <Display>DocumentLibraryForm</Display>
+  <Edit>DocumentLibraryForm</Edit>
+  <New>DocumentLibraryForm</New>
+</FormTemplates>
+</file>
+
+<file path=customXml/item3.xml><?xml version="1.0" encoding="utf-8"?>
 <ct:contentTypeSchema xmlns:ct="http://schemas.microsoft.com/office/2006/metadata/contentType" xmlns:ma="http://schemas.microsoft.com/office/2006/metadata/properties/metaAttributes" ct:_="" ma:_="" ma:contentTypeName="Document" ma:contentTypeID="0x01010099CC776E4A086C4EAD073F46FDAFB4BD" ma:contentTypeVersion="8" ma:contentTypeDescription="Crée un document." ma:contentTypeScope="" ma:versionID="1b786236df207e89da0ef3410fb2861c">
   <xsd:schema xmlns:xsd="http://www.w3.org/2001/XMLSchema" xmlns:xs="http://www.w3.org/2001/XMLSchema" xmlns:p="http://schemas.microsoft.com/office/2006/metadata/properties" xmlns:ns3="f306c757-d335-427a-9f67-7c2eda1b5a86" xmlns:ns4="e5acb12c-32a3-4d42-a9d5-a3752f7babe8" targetNamespace="http://schemas.microsoft.com/office/2006/metadata/properties" ma:root="true" ma:fieldsID="d66880fdf21cfe4d06768f6a48922d76" ns3:_="" ns4:_="">
     <xsd:import namespace="f306c757-d335-427a-9f67-7c2eda1b5a86"/>
@@ -2290,22 +2403,24 @@
 </ct:contentTypeSchema>
 </file>
 
-<file path=customXml/item2.xml><?xml version="1.0" encoding="utf-8"?>
-<?mso-contentType ?>
-<FormTemplates xmlns="http://schemas.microsoft.com/sharepoint/v3/contenttype/forms">
-  <Display>DocumentLibraryForm</Display>
-  <Edit>DocumentLibraryForm</Edit>
-  <New>DocumentLibraryForm</New>
-</FormTemplates>
+<file path=customXml/itemProps1.xml><?xml version="1.0" encoding="utf-8"?>
+<ds:datastoreItem xmlns:ds="http://schemas.openxmlformats.org/officeDocument/2006/customXml" ds:itemID="{DED372AB-2EC2-44FA-89C5-64383B18388F}">
+  <ds:schemaRefs>
+    <ds:schemaRef ds:uri="http://schemas.microsoft.com/office/2006/metadata/properties"/>
+    <ds:schemaRef ds:uri="http://schemas.microsoft.com/office/infopath/2007/PartnerControls"/>
+  </ds:schemaRefs>
+</ds:datastoreItem>
 </file>
 
-<file path=customXml/item3.xml><?xml version="1.0" encoding="utf-8"?>
-<p:properties xmlns:p="http://schemas.microsoft.com/office/2006/metadata/properties" xmlns:xsi="http://www.w3.org/2001/XMLSchema-instance" xmlns:pc="http://schemas.microsoft.com/office/infopath/2007/PartnerControls">
-  <documentManagement/>
-</p:properties>
+<file path=customXml/itemProps2.xml><?xml version="1.0" encoding="utf-8"?>
+<ds:datastoreItem xmlns:ds="http://schemas.openxmlformats.org/officeDocument/2006/customXml" ds:itemID="{4AF9CA8D-CC4E-4B53-860D-5E7873D7EE9F}">
+  <ds:schemaRefs>
+    <ds:schemaRef ds:uri="http://schemas.microsoft.com/sharepoint/v3/contenttype/forms"/>
+  </ds:schemaRefs>
+</ds:datastoreItem>
 </file>
 
-<file path=customXml/itemProps1.xml><?xml version="1.0" encoding="utf-8"?>
+<file path=customXml/itemProps3.xml><?xml version="1.0" encoding="utf-8"?>
 <ds:datastoreItem xmlns:ds="http://schemas.openxmlformats.org/officeDocument/2006/customXml" ds:itemID="{71E0467A-C5DB-4DE3-B3A2-C86DC000909A}">
   <ds:schemaRefs>
     <ds:schemaRef ds:uri="http://schemas.microsoft.com/office/2006/metadata/contentType"/>
@@ -2322,21 +2437,4 @@
     <ds:schemaRef ds:uri="http://schemas.microsoft.com/internal/obd"/>
   </ds:schemaRefs>
 </ds:datastoreItem>
-</file>
-
-<file path=customXml/itemProps2.xml><?xml version="1.0" encoding="utf-8"?>
-<ds:datastoreItem xmlns:ds="http://schemas.openxmlformats.org/officeDocument/2006/customXml" ds:itemID="{4AF9CA8D-CC4E-4B53-860D-5E7873D7EE9F}">
-  <ds:schemaRefs>
-    <ds:schemaRef ds:uri="http://schemas.microsoft.com/sharepoint/v3/contenttype/forms"/>
-  </ds:schemaRefs>
-</ds:datastoreItem>
-</file>
-
-<file path=customXml/itemProps3.xml><?xml version="1.0" encoding="utf-8"?>
-<ds:datastoreItem xmlns:ds="http://schemas.openxmlformats.org/officeDocument/2006/customXml" ds:itemID="{DED372AB-2EC2-44FA-89C5-64383B18388F}">
-  <ds:schemaRefs>
-    <ds:schemaRef ds:uri="http://schemas.microsoft.com/office/2006/metadata/properties"/>
-    <ds:schemaRef ds:uri="http://schemas.microsoft.com/office/infopath/2007/PartnerControls"/>
-  </ds:schemaRefs>
-</ds:datastoreItem>
 </file>
</xml_diff>